<commit_message>
updating requirements to reflect use cases
</commit_message>
<xml_diff>
--- a/repo docs/Requirements (1).docx
+++ b/repo docs/Requirements (1).docx
@@ -1,12 +1,12 @@
 
 <file path=word/document.xml><?xml version="1.0" encoding="utf-8"?>
-<w:document xmlns:mc="http://schemas.openxmlformats.org/markup-compatibility/2006" xmlns:o="urn:schemas-microsoft-com:office:office" xmlns:r="http://schemas.openxmlformats.org/officeDocument/2006/relationships" xmlns:m="http://schemas.openxmlformats.org/officeDocument/2006/math" xmlns:v="urn:schemas-microsoft-com:vml" xmlns:wp="http://schemas.openxmlformats.org/drawingml/2006/wordprocessingDrawing" xmlns:w10="urn:schemas-microsoft-com:office:word" xmlns:w="http://schemas.openxmlformats.org/wordprocessingml/2006/main" xmlns:wne="http://schemas.microsoft.com/office/word/2006/wordml" xmlns:sl="http://schemas.openxmlformats.org/schemaLibrary/2006/main" xmlns:a="http://schemas.openxmlformats.org/drawingml/2006/main" xmlns:pic="http://schemas.openxmlformats.org/drawingml/2006/picture" xmlns:c="http://schemas.openxmlformats.org/drawingml/2006/chart" xmlns:lc="http://schemas.openxmlformats.org/drawingml/2006/lockedCanvas" xmlns:dgm="http://schemas.openxmlformats.org/drawingml/2006/diagram" xmlns:wps="http://schemas.microsoft.com/office/word/2010/wordprocessingShape" xmlns:wpg="http://schemas.microsoft.com/office/word/2010/wordprocessingGroup" xmlns:w14="http://schemas.microsoft.com/office/word/2010/wordml" xmlns:w15="http://schemas.microsoft.com/office/word/2012/wordml">
+<w:document xmlns:wpc="http://schemas.microsoft.com/office/word/2010/wordprocessingCanvas" xmlns:cx="http://schemas.microsoft.com/office/drawing/2014/chartex" xmlns:cx1="http://schemas.microsoft.com/office/drawing/2015/9/8/chartex" xmlns:cx2="http://schemas.microsoft.com/office/drawing/2015/10/21/chartex" xmlns:cx3="http://schemas.microsoft.com/office/drawing/2016/5/9/chartex" xmlns:cx4="http://schemas.microsoft.com/office/drawing/2016/5/10/chartex" xmlns:cx5="http://schemas.microsoft.com/office/drawing/2016/5/11/chartex" xmlns:cx6="http://schemas.microsoft.com/office/drawing/2016/5/12/chartex" xmlns:cx7="http://schemas.microsoft.com/office/drawing/2016/5/13/chartex" xmlns:cx8="http://schemas.microsoft.com/office/drawing/2016/5/14/chartex" xmlns:mc="http://schemas.openxmlformats.org/markup-compatibility/2006" xmlns:aink="http://schemas.microsoft.com/office/drawing/2016/ink" xmlns:am3d="http://schemas.microsoft.com/office/drawing/2017/model3d" xmlns:o="urn:schemas-microsoft-com:office:office" xmlns:r="http://schemas.openxmlformats.org/officeDocument/2006/relationships" xmlns:m="http://schemas.openxmlformats.org/officeDocument/2006/math" xmlns:v="urn:schemas-microsoft-com:vml" xmlns:wp14="http://schemas.microsoft.com/office/word/2010/wordprocessingDrawing" xmlns:wp="http://schemas.openxmlformats.org/drawingml/2006/wordprocessingDrawing" xmlns:w10="urn:schemas-microsoft-com:office:word" xmlns:w="http://schemas.openxmlformats.org/wordprocessingml/2006/main" xmlns:w14="http://schemas.microsoft.com/office/word/2010/wordml" xmlns:w15="http://schemas.microsoft.com/office/word/2012/wordml" xmlns:w16cex="http://schemas.microsoft.com/office/word/2018/wordml/cex" xmlns:w16cid="http://schemas.microsoft.com/office/word/2016/wordml/cid" xmlns:w16="http://schemas.microsoft.com/office/word/2018/wordml" xmlns:w16se="http://schemas.microsoft.com/office/word/2015/wordml/symex" xmlns:wpg="http://schemas.microsoft.com/office/word/2010/wordprocessingGroup" xmlns:wpi="http://schemas.microsoft.com/office/word/2010/wordprocessingInk" xmlns:wne="http://schemas.microsoft.com/office/word/2006/wordml" xmlns:wps="http://schemas.microsoft.com/office/word/2010/wordprocessingShape" mc:Ignorable="w14 w15 w16se w16cid w16 w16cex wp14">
   <w:body>
     <w:p>
       <w:pPr>
         <w:jc w:val="center"/>
         <w:rPr>
-          <w:b w:val="1"/>
+          <w:b/>
           <w:sz w:val="36"/>
           <w:szCs w:val="36"/>
           <w:u w:val="single"/>
@@ -14,46 +14,34 @@
       </w:pPr>
       <w:r>
         <w:rPr>
-          <w:b w:val="1"/>
+          <w:b/>
           <w:sz w:val="36"/>
           <w:szCs w:val="36"/>
           <w:u w:val="single"/>
-          <w:rtl w:val="0"/>
-        </w:rPr>
-        <w:t xml:space="preserve">Requirements</w:t>
+        </w:rPr>
+        <w:t>Requirements</w:t>
       </w:r>
     </w:p>
     <w:p>
       <w:pPr>
         <w:jc w:val="center"/>
         <w:rPr>
-          <w:b w:val="1"/>
+          <w:b/>
           <w:sz w:val="36"/>
           <w:szCs w:val="36"/>
           <w:u w:val="single"/>
         </w:rPr>
       </w:pPr>
-      <w:r>
-        <w:rPr>
-          <w:rtl w:val="0"/>
-        </w:rPr>
-      </w:r>
-    </w:p>
-    <w:p>
-      <w:pPr>
-        <w:spacing w:after="240" w:before="240" w:lineRule="auto"/>
-        <w:ind w:left="0" w:firstLine="0"/>
-        <w:rPr>
-          <w:color w:val="ff0000"/>
-          <w:sz w:val="24"/>
-          <w:szCs w:val="24"/>
-        </w:rPr>
-      </w:pPr>
-      <w:r>
-        <w:rPr>
-          <w:rtl w:val="0"/>
-        </w:rPr>
-      </w:r>
+    </w:p>
+    <w:p>
+      <w:pPr>
+        <w:spacing w:before="240" w:after="240"/>
+        <w:rPr>
+          <w:color w:val="FF0000"/>
+          <w:sz w:val="24"/>
+          <w:szCs w:val="24"/>
+        </w:rPr>
+      </w:pPr>
     </w:p>
     <w:p>
       <w:pPr>
@@ -61,22 +49,46 @@
           <w:ilvl w:val="0"/>
           <w:numId w:val="1"/>
         </w:numPr>
-        <w:spacing w:after="0" w:afterAutospacing="0" w:before="240" w:lineRule="auto"/>
-        <w:ind w:left="720" w:hanging="360"/>
-        <w:rPr>
-          <w:color w:val="ff0000"/>
-          <w:sz w:val="24"/>
-          <w:szCs w:val="24"/>
-        </w:rPr>
-      </w:pPr>
-      <w:r>
-        <w:rPr>
-          <w:color w:val="ff0000"/>
-          <w:sz w:val="24"/>
-          <w:szCs w:val="24"/>
-          <w:rtl w:val="0"/>
-        </w:rPr>
-        <w:t xml:space="preserve">Designated personnel from any animal adoption facility to post information and high-quality images and/videos of domesticated pets available for adoption                                                                                                                                                                                        </w:t>
+        <w:spacing w:before="240"/>
+        <w:rPr>
+          <w:color w:val="FF0000"/>
+          <w:sz w:val="24"/>
+          <w:szCs w:val="24"/>
+        </w:rPr>
+      </w:pPr>
+      <w:r>
+        <w:rPr>
+          <w:color w:val="FF0000"/>
+          <w:sz w:val="24"/>
+          <w:szCs w:val="24"/>
+        </w:rPr>
+        <w:t xml:space="preserve">Designated personnel from any animal adoption facility to post information and high-quality images and/videos of domesticated pets available for </w:t>
+      </w:r>
+      <w:proofErr w:type="gramStart"/>
+      <w:r>
+        <w:rPr>
+          <w:color w:val="FF0000"/>
+          <w:sz w:val="24"/>
+          <w:szCs w:val="24"/>
+        </w:rPr>
+        <w:t>adoption</w:t>
+      </w:r>
+      <w:proofErr w:type="gramEnd"/>
+      <w:r>
+        <w:rPr>
+          <w:color w:val="FF0000"/>
+          <w:sz w:val="24"/>
+          <w:szCs w:val="24"/>
+        </w:rPr>
+        <w:t xml:space="preserve">                                                                                                       </w:t>
+      </w:r>
+      <w:r>
+        <w:rPr>
+          <w:color w:val="FF0000"/>
+          <w:sz w:val="24"/>
+          <w:szCs w:val="24"/>
+        </w:rPr>
+        <w:t xml:space="preserve">                                                                                 </w:t>
       </w:r>
     </w:p>
     <w:p>
@@ -85,22 +97,19 @@
           <w:ilvl w:val="0"/>
           <w:numId w:val="1"/>
         </w:numPr>
-        <w:spacing w:after="0" w:afterAutospacing="0" w:before="0" w:beforeAutospacing="0" w:lineRule="auto"/>
-        <w:ind w:left="720" w:hanging="360"/>
-        <w:rPr>
-          <w:color w:val="ff0000"/>
-          <w:sz w:val="24"/>
-          <w:szCs w:val="24"/>
-        </w:rPr>
-      </w:pPr>
-      <w:r>
-        <w:rPr>
-          <w:color w:val="ff0000"/>
-          <w:sz w:val="24"/>
-          <w:szCs w:val="24"/>
-          <w:rtl w:val="0"/>
-        </w:rPr>
-        <w:t xml:space="preserve">Support rapid updating of any pet’s “adoption” status by facility personnel.</w:t>
+        <w:rPr>
+          <w:color w:val="FF0000"/>
+          <w:sz w:val="24"/>
+          <w:szCs w:val="24"/>
+        </w:rPr>
+      </w:pPr>
+      <w:r>
+        <w:rPr>
+          <w:color w:val="FF0000"/>
+          <w:sz w:val="24"/>
+          <w:szCs w:val="24"/>
+        </w:rPr>
+        <w:t>Support rapid updating of any pet’s “adoption” status by facility personnel.</w:t>
       </w:r>
     </w:p>
     <w:p>
@@ -109,22 +118,19 @@
           <w:ilvl w:val="0"/>
           <w:numId w:val="1"/>
         </w:numPr>
-        <w:spacing w:after="0" w:afterAutospacing="0" w:before="0" w:beforeAutospacing="0" w:lineRule="auto"/>
-        <w:ind w:left="720" w:hanging="360"/>
-        <w:rPr>
-          <w:color w:val="ff0000"/>
-          <w:sz w:val="24"/>
-          <w:szCs w:val="24"/>
-        </w:rPr>
-      </w:pPr>
-      <w:r>
-        <w:rPr>
-          <w:color w:val="ff0000"/>
-          <w:sz w:val="24"/>
-          <w:szCs w:val="24"/>
-          <w:rtl w:val="0"/>
-        </w:rPr>
-        <w:t xml:space="preserve">Pet owners or potential owners to view current information on pets needing homes.</w:t>
+        <w:rPr>
+          <w:color w:val="FF0000"/>
+          <w:sz w:val="24"/>
+          <w:szCs w:val="24"/>
+        </w:rPr>
+      </w:pPr>
+      <w:r>
+        <w:rPr>
+          <w:color w:val="FF0000"/>
+          <w:sz w:val="24"/>
+          <w:szCs w:val="24"/>
+        </w:rPr>
+        <w:t>Pet owners or potential owners to view current information on pets needing homes.</w:t>
       </w:r>
     </w:p>
     <w:p>
@@ -133,23 +139,38 @@
           <w:ilvl w:val="0"/>
           <w:numId w:val="1"/>
         </w:numPr>
-        <w:spacing w:after="0" w:afterAutospacing="0" w:before="0" w:beforeAutospacing="0" w:lineRule="auto"/>
-        <w:ind w:left="720" w:hanging="360"/>
-        <w:rPr>
-          <w:color w:val="ff0000"/>
-          <w:sz w:val="24"/>
-          <w:szCs w:val="24"/>
-        </w:rPr>
-      </w:pPr>
-      <w:r>
-        <w:rPr>
-          <w:color w:val="ff0000"/>
-          <w:sz w:val="24"/>
-          <w:szCs w:val="24"/>
-          <w:rtl w:val="0"/>
-        </w:rPr>
-        <w:t xml:space="preserve">Raise funds to support the costs of running facilities for animals awaiting adoption through paid advertising placed on site, raising awareness through social media and donations</w:t>
-      </w:r>
+        <w:rPr>
+          <w:color w:val="FF0000"/>
+          <w:sz w:val="24"/>
+          <w:szCs w:val="24"/>
+        </w:rPr>
+      </w:pPr>
+      <w:r>
+        <w:rPr>
+          <w:color w:val="FF0000"/>
+          <w:sz w:val="24"/>
+          <w:szCs w:val="24"/>
+        </w:rPr>
+        <w:t xml:space="preserve">Raise funds to </w:t>
+      </w:r>
+      <w:r>
+        <w:rPr>
+          <w:color w:val="FF0000"/>
+          <w:sz w:val="24"/>
+          <w:szCs w:val="24"/>
+        </w:rPr>
+        <w:t xml:space="preserve">support the costs of running facilities for animals awaiting adoption through paid advertising placed on site, raising awareness through social media and </w:t>
+      </w:r>
+      <w:proofErr w:type="gramStart"/>
+      <w:r>
+        <w:rPr>
+          <w:color w:val="FF0000"/>
+          <w:sz w:val="24"/>
+          <w:szCs w:val="24"/>
+        </w:rPr>
+        <w:t>donations</w:t>
+      </w:r>
+      <w:proofErr w:type="gramEnd"/>
     </w:p>
     <w:p>
       <w:pPr>
@@ -157,22 +178,27 @@
           <w:ilvl w:val="0"/>
           <w:numId w:val="1"/>
         </w:numPr>
-        <w:spacing w:after="0" w:afterAutospacing="0" w:before="0" w:beforeAutospacing="0" w:lineRule="auto"/>
-        <w:ind w:left="720" w:hanging="360"/>
-        <w:rPr>
-          <w:color w:val="ff0000"/>
-          <w:sz w:val="24"/>
-          <w:szCs w:val="24"/>
-        </w:rPr>
-      </w:pPr>
-      <w:r>
-        <w:rPr>
-          <w:color w:val="ff0000"/>
-          <w:sz w:val="24"/>
-          <w:szCs w:val="24"/>
-          <w:rtl w:val="0"/>
-        </w:rPr>
-        <w:t xml:space="preserve">Educate pet owners on proper care of pets as well as allow owners to view their pet’s medical records.</w:t>
+        <w:rPr>
+          <w:color w:val="FF0000"/>
+          <w:sz w:val="24"/>
+          <w:szCs w:val="24"/>
+        </w:rPr>
+      </w:pPr>
+      <w:r>
+        <w:rPr>
+          <w:color w:val="FF0000"/>
+          <w:sz w:val="24"/>
+          <w:szCs w:val="24"/>
+        </w:rPr>
+        <w:t>Educate pet owners on proper care of pets as well as allow owners to view their pet’s medica</w:t>
+      </w:r>
+      <w:r>
+        <w:rPr>
+          <w:color w:val="FF0000"/>
+          <w:sz w:val="24"/>
+          <w:szCs w:val="24"/>
+        </w:rPr>
+        <w:t>l records.</w:t>
       </w:r>
     </w:p>
     <w:p>
@@ -181,29 +207,33 @@
           <w:ilvl w:val="0"/>
           <w:numId w:val="1"/>
         </w:numPr>
-        <w:spacing w:after="0" w:afterAutospacing="0" w:before="0" w:beforeAutospacing="0" w:lineRule="auto"/>
-        <w:ind w:left="720" w:hanging="360"/>
-        <w:rPr>
-          <w:sz w:val="24"/>
-          <w:szCs w:val="24"/>
-          <w:u w:val="none"/>
-        </w:rPr>
-      </w:pPr>
-      <w:r>
-        <w:rPr>
-          <w:sz w:val="24"/>
-          <w:szCs w:val="24"/>
-          <w:rtl w:val="0"/>
-        </w:rPr>
-        <w:t xml:space="preserve">Every pet listing should provide certain info.</w:t>
-      </w:r>
-      <w:r>
-        <w:rPr>
-          <w:sz w:val="24"/>
-          <w:szCs w:val="24"/>
-          <w:rtl w:val="0"/>
-        </w:rPr>
-        <w:t xml:space="preserve"> This info can be used as criteria for finding the right pet (filters). Information includes  breed, age, gender, behavior, days on website and shelter/location... Etc.</w:t>
+        <w:rPr>
+          <w:sz w:val="24"/>
+          <w:szCs w:val="24"/>
+        </w:rPr>
+      </w:pPr>
+      <w:r>
+        <w:rPr>
+          <w:sz w:val="24"/>
+          <w:szCs w:val="24"/>
+        </w:rPr>
+        <w:t xml:space="preserve">Every pet listing should provide certain info. This info can be used as criteria for finding the right pet (filters). Information </w:t>
+      </w:r>
+      <w:proofErr w:type="gramStart"/>
+      <w:r>
+        <w:rPr>
+          <w:sz w:val="24"/>
+          <w:szCs w:val="24"/>
+        </w:rPr>
+        <w:t>includes  breed</w:t>
+      </w:r>
+      <w:proofErr w:type="gramEnd"/>
+      <w:r>
+        <w:rPr>
+          <w:sz w:val="24"/>
+          <w:szCs w:val="24"/>
+        </w:rPr>
+        <w:t>, age, gender, behavior, days on website and shelter/location... Etc.</w:t>
       </w:r>
     </w:p>
     <w:p>
@@ -212,21 +242,47 @@
           <w:ilvl w:val="0"/>
           <w:numId w:val="1"/>
         </w:numPr>
-        <w:spacing w:after="0" w:afterAutospacing="0" w:before="0" w:beforeAutospacing="0" w:lineRule="auto"/>
-        <w:ind w:left="720" w:hanging="360"/>
-        <w:rPr>
-          <w:sz w:val="24"/>
-          <w:szCs w:val="24"/>
-          <w:u w:val="none"/>
-        </w:rPr>
-      </w:pPr>
-      <w:r>
-        <w:rPr>
-          <w:sz w:val="24"/>
-          <w:szCs w:val="24"/>
-          <w:rtl w:val="0"/>
-        </w:rPr>
-        <w:t xml:space="preserve">Additionally, each pet listing should require information fields that won’t be able to be used as a filtering criteria, however it is necessary to provide additional, more specific information about the pet. One of the fields can be used for providing the info necessary for educating pet owners on proper care of pets. </w:t>
+        <w:rPr>
+          <w:sz w:val="24"/>
+          <w:szCs w:val="24"/>
+        </w:rPr>
+      </w:pPr>
+      <w:r>
+        <w:rPr>
+          <w:sz w:val="24"/>
+          <w:szCs w:val="24"/>
+        </w:rPr>
+        <w:t>Additionally, each pet listing</w:t>
+      </w:r>
+      <w:r>
+        <w:rPr>
+          <w:sz w:val="24"/>
+          <w:szCs w:val="24"/>
+        </w:rPr>
+        <w:t xml:space="preserve"> should require information fields that won’t be able to be used as a </w:t>
+      </w:r>
+      <w:proofErr w:type="gramStart"/>
+      <w:r>
+        <w:rPr>
+          <w:sz w:val="24"/>
+          <w:szCs w:val="24"/>
+        </w:rPr>
+        <w:t>filtering criteria</w:t>
+      </w:r>
+      <w:proofErr w:type="gramEnd"/>
+      <w:r>
+        <w:rPr>
+          <w:sz w:val="24"/>
+          <w:szCs w:val="24"/>
+        </w:rPr>
+        <w:t>, however it is necessary to provide additional, more specific information about the pet. One of the fields can be used for providing the info necessary for educating p</w:t>
+      </w:r>
+      <w:r>
+        <w:rPr>
+          <w:sz w:val="24"/>
+          <w:szCs w:val="24"/>
+        </w:rPr>
+        <w:t xml:space="preserve">et owners on proper care of pets. </w:t>
       </w:r>
     </w:p>
     <w:p>
@@ -235,22 +291,19 @@
           <w:ilvl w:val="0"/>
           <w:numId w:val="1"/>
         </w:numPr>
-        <w:spacing w:after="0" w:afterAutospacing="0" w:before="0" w:beforeAutospacing="0" w:lineRule="auto"/>
-        <w:ind w:left="720" w:hanging="360"/>
-        <w:rPr>
-          <w:b w:val="1"/>
-          <w:sz w:val="24"/>
-          <w:szCs w:val="24"/>
-        </w:rPr>
-      </w:pPr>
-      <w:r>
-        <w:rPr>
-          <w:b w:val="1"/>
-          <w:sz w:val="24"/>
-          <w:szCs w:val="24"/>
-          <w:rtl w:val="0"/>
-        </w:rPr>
-        <w:t xml:space="preserve">When a user enters the website, and prompts to look for a pet, he/she will be asked for their zip code and search radius.</w:t>
+        <w:rPr>
+          <w:b/>
+          <w:sz w:val="24"/>
+          <w:szCs w:val="24"/>
+        </w:rPr>
+      </w:pPr>
+      <w:r>
+        <w:rPr>
+          <w:b/>
+          <w:sz w:val="24"/>
+          <w:szCs w:val="24"/>
+        </w:rPr>
+        <w:t>When a user enters the website, and prompts to look for a pet, he/she will be asked for their zip code and search radius.</w:t>
       </w:r>
     </w:p>
     <w:p>
@@ -259,21 +312,33 @@
           <w:ilvl w:val="0"/>
           <w:numId w:val="1"/>
         </w:numPr>
-        <w:spacing w:after="0" w:afterAutospacing="0" w:before="0" w:beforeAutospacing="0" w:lineRule="auto"/>
-        <w:ind w:left="720" w:hanging="360"/>
-        <w:rPr>
-          <w:sz w:val="24"/>
-          <w:szCs w:val="24"/>
-          <w:u w:val="none"/>
-        </w:rPr>
-      </w:pPr>
-      <w:r>
-        <w:rPr>
-          <w:sz w:val="24"/>
-          <w:szCs w:val="24"/>
-          <w:rtl w:val="0"/>
-        </w:rPr>
-        <w:t xml:space="preserve">The pet listings can be sorted in various methods </w:t>
+        <w:rPr>
+          <w:sz w:val="24"/>
+          <w:szCs w:val="24"/>
+        </w:rPr>
+      </w:pPr>
+      <w:r>
+        <w:rPr>
+          <w:sz w:val="24"/>
+          <w:szCs w:val="24"/>
+        </w:rPr>
+        <w:t xml:space="preserve">The pet listings can be sorted in various </w:t>
+      </w:r>
+      <w:proofErr w:type="gramStart"/>
+      <w:r>
+        <w:rPr>
+          <w:sz w:val="24"/>
+          <w:szCs w:val="24"/>
+        </w:rPr>
+        <w:t>methods</w:t>
+      </w:r>
+      <w:proofErr w:type="gramEnd"/>
+      <w:r>
+        <w:rPr>
+          <w:sz w:val="24"/>
+          <w:szCs w:val="24"/>
+        </w:rPr>
+        <w:t xml:space="preserve"> </w:t>
       </w:r>
     </w:p>
     <w:p>
@@ -282,21 +347,40 @@
           <w:ilvl w:val="0"/>
           <w:numId w:val="1"/>
         </w:numPr>
-        <w:spacing w:after="0" w:afterAutospacing="0" w:before="0" w:beforeAutospacing="0" w:lineRule="auto"/>
-        <w:ind w:left="720" w:hanging="360"/>
-        <w:rPr>
-          <w:sz w:val="24"/>
-          <w:szCs w:val="24"/>
-          <w:u w:val="none"/>
-        </w:rPr>
-      </w:pPr>
-      <w:r>
-        <w:rPr>
-          <w:sz w:val="24"/>
-          <w:szCs w:val="24"/>
-          <w:rtl w:val="0"/>
-        </w:rPr>
-        <w:t xml:space="preserve">An attached copy of the pets medical record will be available in the pets listing.  </w:t>
+        <w:rPr>
+          <w:sz w:val="24"/>
+          <w:szCs w:val="24"/>
+        </w:rPr>
+      </w:pPr>
+      <w:r>
+        <w:rPr>
+          <w:sz w:val="24"/>
+          <w:szCs w:val="24"/>
+        </w:rPr>
+        <w:t xml:space="preserve">An attached copy of the </w:t>
+      </w:r>
+      <w:proofErr w:type="gramStart"/>
+      <w:r>
+        <w:rPr>
+          <w:sz w:val="24"/>
+          <w:szCs w:val="24"/>
+        </w:rPr>
+        <w:t>pets</w:t>
+      </w:r>
+      <w:proofErr w:type="gramEnd"/>
+      <w:r>
+        <w:rPr>
+          <w:sz w:val="24"/>
+          <w:szCs w:val="24"/>
+        </w:rPr>
+        <w:t xml:space="preserve"> medical record will</w:t>
+      </w:r>
+      <w:r>
+        <w:rPr>
+          <w:sz w:val="24"/>
+          <w:szCs w:val="24"/>
+        </w:rPr>
+        <w:t xml:space="preserve"> be available in the pets listing.  </w:t>
       </w:r>
     </w:p>
     <w:p>
@@ -305,19 +389,15 @@
           <w:ilvl w:val="0"/>
           <w:numId w:val="1"/>
         </w:numPr>
-        <w:spacing w:after="0" w:afterAutospacing="0" w:before="0" w:beforeAutospacing="0" w:lineRule="auto"/>
-        <w:ind w:left="720" w:hanging="360"/>
-        <w:rPr>
-          <w:sz w:val="24"/>
-          <w:szCs w:val="24"/>
-          <w:u w:val="none"/>
-        </w:rPr>
-      </w:pPr>
-      <w:r>
-        <w:rPr>
-          <w:sz w:val="24"/>
-          <w:szCs w:val="24"/>
-          <w:rtl w:val="0"/>
+        <w:rPr>
+          <w:sz w:val="24"/>
+          <w:szCs w:val="24"/>
+        </w:rPr>
+      </w:pPr>
+      <w:r>
+        <w:rPr>
+          <w:sz w:val="24"/>
+          <w:szCs w:val="24"/>
         </w:rPr>
         <w:t xml:space="preserve">Each pet listing will need a “status” field. The field either can be “open” or “in process” if the pet is open for adoption or in the process of potentially being adopted. </w:t>
       </w:r>
@@ -328,22 +408,34 @@
           <w:ilvl w:val="0"/>
           <w:numId w:val="1"/>
         </w:numPr>
-        <w:spacing w:after="0" w:afterAutospacing="0" w:before="0" w:beforeAutospacing="0" w:lineRule="auto"/>
-        <w:ind w:left="720" w:hanging="360"/>
-        <w:rPr>
-          <w:sz w:val="24"/>
-          <w:szCs w:val="24"/>
-          <w:u w:val="none"/>
-        </w:rPr>
-      </w:pPr>
-      <w:r>
-        <w:rPr>
-          <w:sz w:val="24"/>
-          <w:szCs w:val="24"/>
-          <w:rtl w:val="0"/>
-        </w:rPr>
-        <w:t xml:space="preserve">Any user of the website can search through pet listings. For a user to begin the adoption process, they will need to have an account with the website. Same thing applies for making donations</w:t>
-      </w:r>
+        <w:rPr>
+          <w:sz w:val="24"/>
+          <w:szCs w:val="24"/>
+        </w:rPr>
+      </w:pPr>
+      <w:r>
+        <w:rPr>
+          <w:sz w:val="24"/>
+          <w:szCs w:val="24"/>
+        </w:rPr>
+        <w:t>Any user of the website can search through pet</w:t>
+      </w:r>
+      <w:r>
+        <w:rPr>
+          <w:sz w:val="24"/>
+          <w:szCs w:val="24"/>
+        </w:rPr>
+        <w:t xml:space="preserve"> listings. For a user to begin the adoption process, they will need to have an account with the website. Same thing applies for making </w:t>
+      </w:r>
+      <w:proofErr w:type="gramStart"/>
+      <w:r>
+        <w:rPr>
+          <w:sz w:val="24"/>
+          <w:szCs w:val="24"/>
+        </w:rPr>
+        <w:t>donations</w:t>
+      </w:r>
+      <w:proofErr w:type="gramEnd"/>
     </w:p>
     <w:p>
       <w:pPr>
@@ -351,100 +443,62 @@
           <w:ilvl w:val="0"/>
           <w:numId w:val="1"/>
         </w:numPr>
-        <w:spacing w:after="0" w:afterAutospacing="0" w:before="0" w:beforeAutospacing="0" w:lineRule="auto"/>
-        <w:ind w:left="720" w:hanging="360"/>
-        <w:rPr>
-          <w:sz w:val="24"/>
-          <w:szCs w:val="24"/>
-          <w:u w:val="none"/>
-        </w:rPr>
-      </w:pPr>
-      <w:r>
-        <w:rPr>
-          <w:sz w:val="24"/>
-          <w:szCs w:val="24"/>
-          <w:rtl w:val="0"/>
-        </w:rPr>
-        <w:t xml:space="preserve">Users with accounts will be able to save pet listings</w:t>
-      </w:r>
-    </w:p>
-    <w:p>
-      <w:pPr>
-        <w:numPr>
-          <w:ilvl w:val="0"/>
-          <w:numId w:val="1"/>
-        </w:numPr>
-        <w:spacing w:after="240" w:before="0" w:beforeAutospacing="0" w:lineRule="auto"/>
-        <w:ind w:left="720" w:hanging="360"/>
-        <w:rPr>
-          <w:sz w:val="24"/>
-          <w:szCs w:val="24"/>
-          <w:u w:val="none"/>
-        </w:rPr>
-      </w:pPr>
-      <w:r>
-        <w:rPr>
-          <w:sz w:val="24"/>
-          <w:szCs w:val="24"/>
-          <w:rtl w:val="0"/>
-        </w:rPr>
-        <w:t xml:space="preserve">Advertising</w:t>
-      </w:r>
-    </w:p>
-    <w:p>
-      <w:pPr>
-        <w:spacing w:after="240" w:before="240" w:lineRule="auto"/>
-        <w:rPr>
-          <w:sz w:val="24"/>
-          <w:szCs w:val="24"/>
-        </w:rPr>
-      </w:pPr>
-      <w:r>
-        <w:rPr>
-          <w:rtl w:val="0"/>
-        </w:rPr>
-      </w:r>
-    </w:p>
-    <w:p>
-      <w:pPr>
-        <w:spacing w:after="240" w:before="240" w:lineRule="auto"/>
-        <w:rPr>
-          <w:sz w:val="24"/>
-          <w:szCs w:val="24"/>
-        </w:rPr>
-      </w:pPr>
-      <w:r>
-        <w:rPr>
-          <w:rtl w:val="0"/>
-        </w:rPr>
-      </w:r>
-    </w:p>
-    <w:p>
-      <w:pPr>
-        <w:jc w:val="left"/>
+        <w:spacing w:after="240"/>
+        <w:rPr>
+          <w:sz w:val="24"/>
+          <w:szCs w:val="24"/>
+        </w:rPr>
+      </w:pPr>
+      <w:r>
+        <w:rPr>
+          <w:sz w:val="24"/>
+          <w:szCs w:val="24"/>
+        </w:rPr>
+        <w:t>Advertising</w:t>
+      </w:r>
+    </w:p>
+    <w:p>
+      <w:pPr>
+        <w:spacing w:before="240" w:after="240"/>
+        <w:rPr>
+          <w:sz w:val="24"/>
+          <w:szCs w:val="24"/>
+        </w:rPr>
+      </w:pPr>
+    </w:p>
+    <w:p>
+      <w:pPr>
+        <w:spacing w:before="240" w:after="240"/>
+        <w:rPr>
+          <w:sz w:val="24"/>
+          <w:szCs w:val="24"/>
+        </w:rPr>
+      </w:pPr>
+    </w:p>
+    <w:p>
+      <w:pPr>
         <w:rPr>
           <w:sz w:val="36"/>
           <w:szCs w:val="36"/>
         </w:rPr>
       </w:pPr>
-      <w:r>
-        <w:rPr>
-          <w:rtl w:val="0"/>
-        </w:rPr>
-      </w:r>
     </w:p>
     <w:sectPr>
-      <w:pgSz w:h="15840" w:w="12240" w:orient="portrait"/>
-      <w:pgMar w:bottom="1440" w:top="1440" w:left="1440" w:right="1440" w:header="720" w:footer="720"/>
+      <w:pgSz w:w="12240" w:h="15840"/>
+      <w:pgMar w:top="1440" w:right="1440" w:bottom="1440" w:left="1440" w:header="720" w:footer="720" w:gutter="0"/>
       <w:pgNumType w:start="1"/>
+      <w:cols w:space="720"/>
     </w:sectPr>
   </w:body>
 </w:document>
 </file>
 
 <file path=word/numbering.xml><?xml version="1.0" encoding="utf-8"?>
-<w:numbering xmlns:mc="http://schemas.openxmlformats.org/markup-compatibility/2006" xmlns:o="urn:schemas-microsoft-com:office:office" xmlns:r="http://schemas.openxmlformats.org/officeDocument/2006/relationships" xmlns:m="http://schemas.openxmlformats.org/officeDocument/2006/math" xmlns:v="urn:schemas-microsoft-com:vml" xmlns:wp="http://schemas.openxmlformats.org/drawingml/2006/wordprocessingDrawing" xmlns:w10="urn:schemas-microsoft-com:office:word" xmlns:w="http://schemas.openxmlformats.org/wordprocessingml/2006/main" xmlns:wne="http://schemas.microsoft.com/office/word/2006/wordml" xmlns:sl="http://schemas.openxmlformats.org/schemaLibrary/2006/main" xmlns:a="http://schemas.openxmlformats.org/drawingml/2006/main" xmlns:pic="http://schemas.openxmlformats.org/drawingml/2006/picture" xmlns:c="http://schemas.openxmlformats.org/drawingml/2006/chart" xmlns:lc="http://schemas.openxmlformats.org/drawingml/2006/lockedCanvas" xmlns:dgm="http://schemas.openxmlformats.org/drawingml/2006/diagram" xmlns:wps="http://schemas.microsoft.com/office/word/2010/wordprocessingShape" xmlns:wpg="http://schemas.microsoft.com/office/word/2010/wordprocessingGroup" xmlns:w14="http://schemas.microsoft.com/office/word/2010/wordml" xmlns:w15="http://schemas.microsoft.com/office/word/2012/wordml">
-  <w:abstractNum w:abstractNumId="1">
+<w:numbering xmlns:wpc="http://schemas.microsoft.com/office/word/2010/wordprocessingCanvas" xmlns:cx="http://schemas.microsoft.com/office/drawing/2014/chartex" xmlns:cx1="http://schemas.microsoft.com/office/drawing/2015/9/8/chartex" xmlns:cx2="http://schemas.microsoft.com/office/drawing/2015/10/21/chartex" xmlns:cx3="http://schemas.microsoft.com/office/drawing/2016/5/9/chartex" xmlns:cx4="http://schemas.microsoft.com/office/drawing/2016/5/10/chartex" xmlns:cx5="http://schemas.microsoft.com/office/drawing/2016/5/11/chartex" xmlns:cx6="http://schemas.microsoft.com/office/drawing/2016/5/12/chartex" xmlns:cx7="http://schemas.microsoft.com/office/drawing/2016/5/13/chartex" xmlns:cx8="http://schemas.microsoft.com/office/drawing/2016/5/14/chartex" xmlns:mc="http://schemas.openxmlformats.org/markup-compatibility/2006" xmlns:aink="http://schemas.microsoft.com/office/drawing/2016/ink" xmlns:am3d="http://schemas.microsoft.com/office/drawing/2017/model3d" xmlns:o="urn:schemas-microsoft-com:office:office" xmlns:r="http://schemas.openxmlformats.org/officeDocument/2006/relationships" xmlns:m="http://schemas.openxmlformats.org/officeDocument/2006/math" xmlns:v="urn:schemas-microsoft-com:vml" xmlns:wp14="http://schemas.microsoft.com/office/word/2010/wordprocessingDrawing" xmlns:wp="http://schemas.openxmlformats.org/drawingml/2006/wordprocessingDrawing" xmlns:w10="urn:schemas-microsoft-com:office:word" xmlns:w="http://schemas.openxmlformats.org/wordprocessingml/2006/main" xmlns:w14="http://schemas.microsoft.com/office/word/2010/wordml" xmlns:w15="http://schemas.microsoft.com/office/word/2012/wordml" xmlns:w16cex="http://schemas.microsoft.com/office/word/2018/wordml/cex" xmlns:w16cid="http://schemas.microsoft.com/office/word/2016/wordml/cid" xmlns:w16="http://schemas.microsoft.com/office/word/2018/wordml" xmlns:w16se="http://schemas.microsoft.com/office/word/2015/wordml/symex" xmlns:wpg="http://schemas.microsoft.com/office/word/2010/wordprocessingGroup" xmlns:wpi="http://schemas.microsoft.com/office/word/2010/wordprocessingInk" xmlns:wne="http://schemas.microsoft.com/office/word/2006/wordml" xmlns:wps="http://schemas.microsoft.com/office/word/2010/wordprocessingShape" mc:Ignorable="w14 w15 w16se w16cid w16 w16cex wp14">
+  <w:abstractNum w:abstractNumId="0" w15:restartNumberingAfterBreak="0">
+    <w:nsid w:val="1FF24148"/>
+    <w:multiLevelType w:val="multilevel"/>
+    <w:tmpl w:val="2FD097BA"/>
     <w:lvl w:ilvl="0">
       <w:start w:val="1"/>
       <w:numFmt w:val="bullet"/>
@@ -555,20 +609,20 @@
     </w:lvl>
   </w:abstractNum>
   <w:num w:numId="1">
-    <w:abstractNumId w:val="1"/>
+    <w:abstractNumId w:val="0"/>
   </w:num>
 </w:numbering>
 </file>
 
 <file path=word/styles.xml><?xml version="1.0" encoding="utf-8"?>
-<w:styles xmlns:mc="http://schemas.openxmlformats.org/markup-compatibility/2006" xmlns:o="urn:schemas-microsoft-com:office:office" xmlns:r="http://schemas.openxmlformats.org/officeDocument/2006/relationships" xmlns:m="http://schemas.openxmlformats.org/officeDocument/2006/math" xmlns:v="urn:schemas-microsoft-com:vml" xmlns:wp="http://schemas.openxmlformats.org/drawingml/2006/wordprocessingDrawing" xmlns:w10="urn:schemas-microsoft-com:office:word" xmlns:w="http://schemas.openxmlformats.org/wordprocessingml/2006/main" xmlns:wne="http://schemas.microsoft.com/office/word/2006/wordml" xmlns:sl="http://schemas.openxmlformats.org/schemaLibrary/2006/main" xmlns:a="http://schemas.openxmlformats.org/drawingml/2006/main" xmlns:pic="http://schemas.openxmlformats.org/drawingml/2006/picture" xmlns:c="http://schemas.openxmlformats.org/drawingml/2006/chart" xmlns:lc="http://schemas.openxmlformats.org/drawingml/2006/lockedCanvas" xmlns:dgm="http://schemas.openxmlformats.org/drawingml/2006/diagram" xmlns:wps="http://schemas.microsoft.com/office/word/2010/wordprocessingShape" xmlns:wpg="http://schemas.microsoft.com/office/word/2010/wordprocessingGroup" xmlns:w14="http://schemas.microsoft.com/office/word/2010/wordml" xmlns:w15="http://schemas.microsoft.com/office/word/2012/wordml">
+<w:styles xmlns:mc="http://schemas.openxmlformats.org/markup-compatibility/2006" xmlns:r="http://schemas.openxmlformats.org/officeDocument/2006/relationships" xmlns:w="http://schemas.openxmlformats.org/wordprocessingml/2006/main" xmlns:w14="http://schemas.microsoft.com/office/word/2010/wordml" xmlns:w15="http://schemas.microsoft.com/office/word/2012/wordml" xmlns:w16cex="http://schemas.microsoft.com/office/word/2018/wordml/cex" xmlns:w16cid="http://schemas.microsoft.com/office/word/2016/wordml/cid" xmlns:w16="http://schemas.microsoft.com/office/word/2018/wordml" xmlns:w16se="http://schemas.microsoft.com/office/word/2015/wordml/symex" mc:Ignorable="w14 w15 w16se w16cid w16 w16cex">
   <w:docDefaults>
     <w:rPrDefault>
       <w:rPr>
-        <w:rFonts w:ascii="Arial" w:cs="Arial" w:eastAsia="Arial" w:hAnsi="Arial"/>
+        <w:rFonts w:ascii="Arial" w:eastAsia="Arial" w:hAnsi="Arial" w:cs="Arial"/>
         <w:sz w:val="22"/>
         <w:szCs w:val="22"/>
-        <w:lang w:val="en"/>
+        <w:lang w:val="en" w:eastAsia="en-US" w:bidi="ar-SA"/>
       </w:rPr>
     </w:rPrDefault>
     <w:pPrDefault>
@@ -577,20 +631,399 @@
       </w:pPr>
     </w:pPrDefault>
   </w:docDefaults>
-  <w:style w:type="paragraph" w:styleId="Normal" w:default="1">
-    <w:name w:val="normal"/>
-  </w:style>
-  <w:style w:type="table" w:styleId="TableNormal" w:default="1">
-    <w:name w:val="Table Normal"/>
+  <w:latentStyles w:defLockedState="0" w:defUIPriority="99" w:defSemiHidden="0" w:defUnhideWhenUsed="0" w:defQFormat="0" w:count="376">
+    <w:lsdException w:name="Normal" w:uiPriority="0" w:qFormat="1"/>
+    <w:lsdException w:name="heading 1" w:uiPriority="9" w:qFormat="1"/>
+    <w:lsdException w:name="heading 2" w:semiHidden="1" w:uiPriority="9" w:unhideWhenUsed="1" w:qFormat="1"/>
+    <w:lsdException w:name="heading 3" w:semiHidden="1" w:uiPriority="9" w:unhideWhenUsed="1" w:qFormat="1"/>
+    <w:lsdException w:name="heading 4" w:semiHidden="1" w:uiPriority="9" w:unhideWhenUsed="1" w:qFormat="1"/>
+    <w:lsdException w:name="heading 5" w:semiHidden="1" w:uiPriority="9" w:unhideWhenUsed="1" w:qFormat="1"/>
+    <w:lsdException w:name="heading 6" w:semiHidden="1" w:uiPriority="9" w:unhideWhenUsed="1" w:qFormat="1"/>
+    <w:lsdException w:name="heading 7" w:semiHidden="1" w:uiPriority="9" w:unhideWhenUsed="1" w:qFormat="1"/>
+    <w:lsdException w:name="heading 8" w:semiHidden="1" w:uiPriority="9" w:unhideWhenUsed="1" w:qFormat="1"/>
+    <w:lsdException w:name="heading 9" w:semiHidden="1" w:uiPriority="9" w:unhideWhenUsed="1" w:qFormat="1"/>
+    <w:lsdException w:name="index 1" w:semiHidden="1" w:unhideWhenUsed="1"/>
+    <w:lsdException w:name="index 2" w:semiHidden="1" w:unhideWhenUsed="1"/>
+    <w:lsdException w:name="index 3" w:semiHidden="1" w:unhideWhenUsed="1"/>
+    <w:lsdException w:name="index 4" w:semiHidden="1" w:unhideWhenUsed="1"/>
+    <w:lsdException w:name="index 5" w:semiHidden="1" w:unhideWhenUsed="1"/>
+    <w:lsdException w:name="index 6" w:semiHidden="1" w:unhideWhenUsed="1"/>
+    <w:lsdException w:name="index 7" w:semiHidden="1" w:unhideWhenUsed="1"/>
+    <w:lsdException w:name="index 8" w:semiHidden="1" w:unhideWhenUsed="1"/>
+    <w:lsdException w:name="index 9" w:semiHidden="1" w:unhideWhenUsed="1"/>
+    <w:lsdException w:name="toc 1" w:semiHidden="1" w:uiPriority="39" w:unhideWhenUsed="1"/>
+    <w:lsdException w:name="toc 2" w:semiHidden="1" w:uiPriority="39" w:unhideWhenUsed="1"/>
+    <w:lsdException w:name="toc 3" w:semiHidden="1" w:uiPriority="39" w:unhideWhenUsed="1"/>
+    <w:lsdException w:name="toc 4" w:semiHidden="1" w:uiPriority="39" w:unhideWhenUsed="1"/>
+    <w:lsdException w:name="toc 5" w:semiHidden="1" w:uiPriority="39" w:unhideWhenUsed="1"/>
+    <w:lsdException w:name="toc 6" w:semiHidden="1" w:uiPriority="39" w:unhideWhenUsed="1"/>
+    <w:lsdException w:name="toc 7" w:semiHidden="1" w:uiPriority="39" w:unhideWhenUsed="1"/>
+    <w:lsdException w:name="toc 8" w:semiHidden="1" w:uiPriority="39" w:unhideWhenUsed="1"/>
+    <w:lsdException w:name="toc 9" w:semiHidden="1" w:uiPriority="39" w:unhideWhenUsed="1"/>
+    <w:lsdException w:name="Normal Indent" w:semiHidden="1" w:unhideWhenUsed="1"/>
+    <w:lsdException w:name="footnote text" w:semiHidden="1" w:unhideWhenUsed="1"/>
+    <w:lsdException w:name="annotation text" w:semiHidden="1" w:unhideWhenUsed="1"/>
+    <w:lsdException w:name="header" w:semiHidden="1" w:unhideWhenUsed="1"/>
+    <w:lsdException w:name="footer" w:semiHidden="1" w:unhideWhenUsed="1"/>
+    <w:lsdException w:name="index heading" w:semiHidden="1" w:unhideWhenUsed="1"/>
+    <w:lsdException w:name="caption" w:semiHidden="1" w:uiPriority="35" w:unhideWhenUsed="1" w:qFormat="1"/>
+    <w:lsdException w:name="table of figures" w:semiHidden="1" w:unhideWhenUsed="1"/>
+    <w:lsdException w:name="envelope address" w:semiHidden="1" w:unhideWhenUsed="1"/>
+    <w:lsdException w:name="envelope return" w:semiHidden="1" w:unhideWhenUsed="1"/>
+    <w:lsdException w:name="footnote reference" w:semiHidden="1" w:unhideWhenUsed="1"/>
+    <w:lsdException w:name="annotation reference" w:semiHidden="1" w:unhideWhenUsed="1"/>
+    <w:lsdException w:name="line number" w:semiHidden="1" w:unhideWhenUsed="1"/>
+    <w:lsdException w:name="page number" w:semiHidden="1" w:unhideWhenUsed="1"/>
+    <w:lsdException w:name="endnote reference" w:semiHidden="1" w:unhideWhenUsed="1"/>
+    <w:lsdException w:name="endnote text" w:semiHidden="1" w:unhideWhenUsed="1"/>
+    <w:lsdException w:name="table of authorities" w:semiHidden="1" w:unhideWhenUsed="1"/>
+    <w:lsdException w:name="macro" w:semiHidden="1" w:unhideWhenUsed="1"/>
+    <w:lsdException w:name="toa heading" w:semiHidden="1" w:unhideWhenUsed="1"/>
+    <w:lsdException w:name="List" w:semiHidden="1" w:unhideWhenUsed="1"/>
+    <w:lsdException w:name="List Bullet" w:semiHidden="1" w:unhideWhenUsed="1"/>
+    <w:lsdException w:name="List Number" w:semiHidden="1" w:unhideWhenUsed="1"/>
+    <w:lsdException w:name="List 2" w:semiHidden="1" w:unhideWhenUsed="1"/>
+    <w:lsdException w:name="List 3" w:semiHidden="1" w:unhideWhenUsed="1"/>
+    <w:lsdException w:name="List 4" w:semiHidden="1" w:unhideWhenUsed="1"/>
+    <w:lsdException w:name="List 5" w:semiHidden="1" w:unhideWhenUsed="1"/>
+    <w:lsdException w:name="List Bullet 2" w:semiHidden="1" w:unhideWhenUsed="1"/>
+    <w:lsdException w:name="List Bullet 3" w:semiHidden="1" w:unhideWhenUsed="1"/>
+    <w:lsdException w:name="List Bullet 4" w:semiHidden="1" w:unhideWhenUsed="1"/>
+    <w:lsdException w:name="List Bullet 5" w:semiHidden="1" w:unhideWhenUsed="1"/>
+    <w:lsdException w:name="List Number 2" w:semiHidden="1" w:unhideWhenUsed="1"/>
+    <w:lsdException w:name="List Number 3" w:semiHidden="1" w:unhideWhenUsed="1"/>
+    <w:lsdException w:name="List Number 4" w:semiHidden="1" w:unhideWhenUsed="1"/>
+    <w:lsdException w:name="List Number 5" w:semiHidden="1" w:unhideWhenUsed="1"/>
+    <w:lsdException w:name="Title" w:uiPriority="10" w:qFormat="1"/>
+    <w:lsdException w:name="Closing" w:semiHidden="1" w:unhideWhenUsed="1"/>
+    <w:lsdException w:name="Signature" w:semiHidden="1" w:unhideWhenUsed="1"/>
+    <w:lsdException w:name="Default Paragraph Font" w:semiHidden="1" w:uiPriority="1" w:unhideWhenUsed="1"/>
+    <w:lsdException w:name="Body Text" w:semiHidden="1" w:unhideWhenUsed="1"/>
+    <w:lsdException w:name="Body Text Indent" w:semiHidden="1" w:unhideWhenUsed="1"/>
+    <w:lsdException w:name="List Continue" w:semiHidden="1" w:unhideWhenUsed="1"/>
+    <w:lsdException w:name="List Continue 2" w:semiHidden="1" w:unhideWhenUsed="1"/>
+    <w:lsdException w:name="List Continue 3" w:semiHidden="1" w:unhideWhenUsed="1"/>
+    <w:lsdException w:name="List Continue 4" w:semiHidden="1" w:unhideWhenUsed="1"/>
+    <w:lsdException w:name="List Continue 5" w:semiHidden="1" w:unhideWhenUsed="1"/>
+    <w:lsdException w:name="Message Header" w:semiHidden="1" w:unhideWhenUsed="1"/>
+    <w:lsdException w:name="Subtitle" w:uiPriority="11" w:qFormat="1"/>
+    <w:lsdException w:name="Salutation" w:semiHidden="1" w:unhideWhenUsed="1"/>
+    <w:lsdException w:name="Date" w:semiHidden="1" w:unhideWhenUsed="1"/>
+    <w:lsdException w:name="Body Text First Indent" w:semiHidden="1" w:unhideWhenUsed="1"/>
+    <w:lsdException w:name="Body Text First Indent 2" w:semiHidden="1" w:unhideWhenUsed="1"/>
+    <w:lsdException w:name="Note Heading" w:semiHidden="1" w:unhideWhenUsed="1"/>
+    <w:lsdException w:name="Body Text 2" w:semiHidden="1" w:unhideWhenUsed="1"/>
+    <w:lsdException w:name="Body Text 3" w:semiHidden="1" w:unhideWhenUsed="1"/>
+    <w:lsdException w:name="Body Text Indent 2" w:semiHidden="1" w:unhideWhenUsed="1"/>
+    <w:lsdException w:name="Body Text Indent 3" w:semiHidden="1" w:unhideWhenUsed="1"/>
+    <w:lsdException w:name="Block Text" w:semiHidden="1" w:unhideWhenUsed="1"/>
+    <w:lsdException w:name="Hyperlink" w:semiHidden="1" w:unhideWhenUsed="1"/>
+    <w:lsdException w:name="FollowedHyperlink" w:semiHidden="1" w:unhideWhenUsed="1"/>
+    <w:lsdException w:name="Strong" w:uiPriority="22" w:qFormat="1"/>
+    <w:lsdException w:name="Emphasis" w:uiPriority="20" w:qFormat="1"/>
+    <w:lsdException w:name="Document Map" w:semiHidden="1" w:unhideWhenUsed="1"/>
+    <w:lsdException w:name="Plain Text" w:semiHidden="1" w:unhideWhenUsed="1"/>
+    <w:lsdException w:name="E-mail Signature" w:semiHidden="1" w:unhideWhenUsed="1"/>
+    <w:lsdException w:name="HTML Top of Form" w:semiHidden="1" w:unhideWhenUsed="1"/>
+    <w:lsdException w:name="HTML Bottom of Form" w:semiHidden="1" w:unhideWhenUsed="1"/>
+    <w:lsdException w:name="Normal (Web)" w:semiHidden="1" w:unhideWhenUsed="1"/>
+    <w:lsdException w:name="HTML Acronym" w:semiHidden="1" w:unhideWhenUsed="1"/>
+    <w:lsdException w:name="HTML Address" w:semiHidden="1" w:unhideWhenUsed="1"/>
+    <w:lsdException w:name="HTML Cite" w:semiHidden="1" w:unhideWhenUsed="1"/>
+    <w:lsdException w:name="HTML Code" w:semiHidden="1" w:unhideWhenUsed="1"/>
+    <w:lsdException w:name="HTML Definition" w:semiHidden="1" w:unhideWhenUsed="1"/>
+    <w:lsdException w:name="HTML Keyboard" w:semiHidden="1" w:unhideWhenUsed="1"/>
+    <w:lsdException w:name="HTML Preformatted" w:semiHidden="1" w:unhideWhenUsed="1"/>
+    <w:lsdException w:name="HTML Sample" w:semiHidden="1" w:unhideWhenUsed="1"/>
+    <w:lsdException w:name="HTML Typewriter" w:semiHidden="1" w:unhideWhenUsed="1"/>
+    <w:lsdException w:name="HTML Variable" w:semiHidden="1" w:unhideWhenUsed="1"/>
+    <w:lsdException w:name="Normal Table" w:semiHidden="1" w:unhideWhenUsed="1"/>
+    <w:lsdException w:name="annotation subject" w:semiHidden="1" w:unhideWhenUsed="1"/>
+    <w:lsdException w:name="No List" w:semiHidden="1" w:unhideWhenUsed="1"/>
+    <w:lsdException w:name="Outline List 1" w:semiHidden="1" w:unhideWhenUsed="1"/>
+    <w:lsdException w:name="Outline List 2" w:semiHidden="1" w:unhideWhenUsed="1"/>
+    <w:lsdException w:name="Outline List 3" w:semiHidden="1" w:unhideWhenUsed="1"/>
+    <w:lsdException w:name="Table Simple 1" w:semiHidden="1" w:unhideWhenUsed="1"/>
+    <w:lsdException w:name="Table Simple 2" w:semiHidden="1" w:unhideWhenUsed="1"/>
+    <w:lsdException w:name="Table Simple 3" w:semiHidden="1" w:unhideWhenUsed="1"/>
+    <w:lsdException w:name="Table Classic 1" w:semiHidden="1" w:unhideWhenUsed="1"/>
+    <w:lsdException w:name="Table Classic 2" w:semiHidden="1" w:unhideWhenUsed="1"/>
+    <w:lsdException w:name="Table Classic 3" w:semiHidden="1" w:unhideWhenUsed="1"/>
+    <w:lsdException w:name="Table Classic 4" w:semiHidden="1" w:unhideWhenUsed="1"/>
+    <w:lsdException w:name="Table Colorful 1" w:semiHidden="1" w:unhideWhenUsed="1"/>
+    <w:lsdException w:name="Table Colorful 2" w:semiHidden="1" w:unhideWhenUsed="1"/>
+    <w:lsdException w:name="Table Colorful 3" w:semiHidden="1" w:unhideWhenUsed="1"/>
+    <w:lsdException w:name="Table Columns 1" w:semiHidden="1" w:unhideWhenUsed="1"/>
+    <w:lsdException w:name="Table Columns 2" w:semiHidden="1" w:unhideWhenUsed="1"/>
+    <w:lsdException w:name="Table Columns 3" w:semiHidden="1" w:unhideWhenUsed="1"/>
+    <w:lsdException w:name="Table Columns 4" w:semiHidden="1" w:unhideWhenUsed="1"/>
+    <w:lsdException w:name="Table Columns 5" w:semiHidden="1" w:unhideWhenUsed="1"/>
+    <w:lsdException w:name="Table Grid 1" w:semiHidden="1" w:unhideWhenUsed="1"/>
+    <w:lsdException w:name="Table Grid 2" w:semiHidden="1" w:unhideWhenUsed="1"/>
+    <w:lsdException w:name="Table Grid 3" w:semiHidden="1" w:unhideWhenUsed="1"/>
+    <w:lsdException w:name="Table Grid 4" w:semiHidden="1" w:unhideWhenUsed="1"/>
+    <w:lsdException w:name="Table Grid 5" w:semiHidden="1" w:unhideWhenUsed="1"/>
+    <w:lsdException w:name="Table Grid 6" w:semiHidden="1" w:unhideWhenUsed="1"/>
+    <w:lsdException w:name="Table Grid 7" w:semiHidden="1" w:unhideWhenUsed="1"/>
+    <w:lsdException w:name="Table Grid 8" w:semiHidden="1" w:unhideWhenUsed="1"/>
+    <w:lsdException w:name="Table List 1" w:semiHidden="1" w:unhideWhenUsed="1"/>
+    <w:lsdException w:name="Table List 2" w:semiHidden="1" w:unhideWhenUsed="1"/>
+    <w:lsdException w:name="Table List 3" w:semiHidden="1" w:unhideWhenUsed="1"/>
+    <w:lsdException w:name="Table List 4" w:semiHidden="1" w:unhideWhenUsed="1"/>
+    <w:lsdException w:name="Table List 5" w:semiHidden="1" w:unhideWhenUsed="1"/>
+    <w:lsdException w:name="Table List 6" w:semiHidden="1" w:unhideWhenUsed="1"/>
+    <w:lsdException w:name="Table List 7" w:semiHidden="1" w:unhideWhenUsed="1"/>
+    <w:lsdException w:name="Table List 8" w:semiHidden="1" w:unhideWhenUsed="1"/>
+    <w:lsdException w:name="Table 3D effects 1" w:semiHidden="1" w:unhideWhenUsed="1"/>
+    <w:lsdException w:name="Table 3D effects 2" w:semiHidden="1" w:unhideWhenUsed="1"/>
+    <w:lsdException w:name="Table 3D effects 3" w:semiHidden="1" w:unhideWhenUsed="1"/>
+    <w:lsdException w:name="Table Contemporary" w:semiHidden="1" w:unhideWhenUsed="1"/>
+    <w:lsdException w:name="Table Elegant" w:semiHidden="1" w:unhideWhenUsed="1"/>
+    <w:lsdException w:name="Table Professional" w:semiHidden="1" w:unhideWhenUsed="1"/>
+    <w:lsdException w:name="Table Subtle 1" w:semiHidden="1" w:unhideWhenUsed="1"/>
+    <w:lsdException w:name="Table Subtle 2" w:semiHidden="1" w:unhideWhenUsed="1"/>
+    <w:lsdException w:name="Table Web 1" w:semiHidden="1" w:unhideWhenUsed="1"/>
+    <w:lsdException w:name="Table Web 2" w:semiHidden="1" w:unhideWhenUsed="1"/>
+    <w:lsdException w:name="Table Web 3" w:semiHidden="1" w:unhideWhenUsed="1"/>
+    <w:lsdException w:name="Balloon Text" w:semiHidden="1" w:unhideWhenUsed="1"/>
+    <w:lsdException w:name="Table Grid" w:uiPriority="39"/>
+    <w:lsdException w:name="Table Theme" w:semiHidden="1" w:unhideWhenUsed="1"/>
+    <w:lsdException w:name="Placeholder Text" w:semiHidden="1"/>
+    <w:lsdException w:name="No Spacing" w:uiPriority="1" w:qFormat="1"/>
+    <w:lsdException w:name="Light Shading" w:uiPriority="60"/>
+    <w:lsdException w:name="Light List" w:uiPriority="61"/>
+    <w:lsdException w:name="Light Grid" w:uiPriority="62"/>
+    <w:lsdException w:name="Medium Shading 1" w:uiPriority="63"/>
+    <w:lsdException w:name="Medium Shading 2" w:uiPriority="64"/>
+    <w:lsdException w:name="Medium List 1" w:uiPriority="65"/>
+    <w:lsdException w:name="Medium List 2" w:uiPriority="66"/>
+    <w:lsdException w:name="Medium Grid 1" w:uiPriority="67"/>
+    <w:lsdException w:name="Medium Grid 2" w:uiPriority="68"/>
+    <w:lsdException w:name="Medium Grid 3" w:uiPriority="69"/>
+    <w:lsdException w:name="Dark List" w:uiPriority="70"/>
+    <w:lsdException w:name="Colorful Shading" w:uiPriority="71"/>
+    <w:lsdException w:name="Colorful List" w:uiPriority="72"/>
+    <w:lsdException w:name="Colorful Grid" w:uiPriority="73"/>
+    <w:lsdException w:name="Light Shading Accent 1" w:uiPriority="60"/>
+    <w:lsdException w:name="Light List Accent 1" w:uiPriority="61"/>
+    <w:lsdException w:name="Light Grid Accent 1" w:uiPriority="62"/>
+    <w:lsdException w:name="Medium Shading 1 Accent 1" w:uiPriority="63"/>
+    <w:lsdException w:name="Medium Shading 2 Accent 1" w:uiPriority="64"/>
+    <w:lsdException w:name="Medium List 1 Accent 1" w:uiPriority="65"/>
+    <w:lsdException w:name="Revision" w:semiHidden="1"/>
+    <w:lsdException w:name="List Paragraph" w:uiPriority="34" w:qFormat="1"/>
+    <w:lsdException w:name="Quote" w:uiPriority="29" w:qFormat="1"/>
+    <w:lsdException w:name="Intense Quote" w:uiPriority="30" w:qFormat="1"/>
+    <w:lsdException w:name="Medium List 2 Accent 1" w:uiPriority="66"/>
+    <w:lsdException w:name="Medium Grid 1 Accent 1" w:uiPriority="67"/>
+    <w:lsdException w:name="Medium Grid 2 Accent 1" w:uiPriority="68"/>
+    <w:lsdException w:name="Medium Grid 3 Accent 1" w:uiPriority="69"/>
+    <w:lsdException w:name="Dark List Accent 1" w:uiPriority="70"/>
+    <w:lsdException w:name="Colorful Shading Accent 1" w:uiPriority="71"/>
+    <w:lsdException w:name="Colorful List Accent 1" w:uiPriority="72"/>
+    <w:lsdException w:name="Colorful Grid Accent 1" w:uiPriority="73"/>
+    <w:lsdException w:name="Light Shading Accent 2" w:uiPriority="60"/>
+    <w:lsdException w:name="Light List Accent 2" w:uiPriority="61"/>
+    <w:lsdException w:name="Light Grid Accent 2" w:uiPriority="62"/>
+    <w:lsdException w:name="Medium Shading 1 Accent 2" w:uiPriority="63"/>
+    <w:lsdException w:name="Medium Shading 2 Accent 2" w:uiPriority="64"/>
+    <w:lsdException w:name="Medium List 1 Accent 2" w:uiPriority="65"/>
+    <w:lsdException w:name="Medium List 2 Accent 2" w:uiPriority="66"/>
+    <w:lsdException w:name="Medium Grid 1 Accent 2" w:uiPriority="67"/>
+    <w:lsdException w:name="Medium Grid 2 Accent 2" w:uiPriority="68"/>
+    <w:lsdException w:name="Medium Grid 3 Accent 2" w:uiPriority="69"/>
+    <w:lsdException w:name="Dark List Accent 2" w:uiPriority="70"/>
+    <w:lsdException w:name="Colorful Shading Accent 2" w:uiPriority="71"/>
+    <w:lsdException w:name="Colorful List Accent 2" w:uiPriority="72"/>
+    <w:lsdException w:name="Colorful Grid Accent 2" w:uiPriority="73"/>
+    <w:lsdException w:name="Light Shading Accent 3" w:uiPriority="60"/>
+    <w:lsdException w:name="Light List Accent 3" w:uiPriority="61"/>
+    <w:lsdException w:name="Light Grid Accent 3" w:uiPriority="62"/>
+    <w:lsdException w:name="Medium Shading 1 Accent 3" w:uiPriority="63"/>
+    <w:lsdException w:name="Medium Shading 2 Accent 3" w:uiPriority="64"/>
+    <w:lsdException w:name="Medium List 1 Accent 3" w:uiPriority="65"/>
+    <w:lsdException w:name="Medium List 2 Accent 3" w:uiPriority="66"/>
+    <w:lsdException w:name="Medium Grid 1 Accent 3" w:uiPriority="67"/>
+    <w:lsdException w:name="Medium Grid 2 Accent 3" w:uiPriority="68"/>
+    <w:lsdException w:name="Medium Grid 3 Accent 3" w:uiPriority="69"/>
+    <w:lsdException w:name="Dark List Accent 3" w:uiPriority="70"/>
+    <w:lsdException w:name="Colorful Shading Accent 3" w:uiPriority="71"/>
+    <w:lsdException w:name="Colorful List Accent 3" w:uiPriority="72"/>
+    <w:lsdException w:name="Colorful Grid Accent 3" w:uiPriority="73"/>
+    <w:lsdException w:name="Light Shading Accent 4" w:uiPriority="60"/>
+    <w:lsdException w:name="Light List Accent 4" w:uiPriority="61"/>
+    <w:lsdException w:name="Light Grid Accent 4" w:uiPriority="62"/>
+    <w:lsdException w:name="Medium Shading 1 Accent 4" w:uiPriority="63"/>
+    <w:lsdException w:name="Medium Shading 2 Accent 4" w:uiPriority="64"/>
+    <w:lsdException w:name="Medium List 1 Accent 4" w:uiPriority="65"/>
+    <w:lsdException w:name="Medium List 2 Accent 4" w:uiPriority="66"/>
+    <w:lsdException w:name="Medium Grid 1 Accent 4" w:uiPriority="67"/>
+    <w:lsdException w:name="Medium Grid 2 Accent 4" w:uiPriority="68"/>
+    <w:lsdException w:name="Medium Grid 3 Accent 4" w:uiPriority="69"/>
+    <w:lsdException w:name="Dark List Accent 4" w:uiPriority="70"/>
+    <w:lsdException w:name="Colorful Shading Accent 4" w:uiPriority="71"/>
+    <w:lsdException w:name="Colorful List Accent 4" w:uiPriority="72"/>
+    <w:lsdException w:name="Colorful Grid Accent 4" w:uiPriority="73"/>
+    <w:lsdException w:name="Light Shading Accent 5" w:uiPriority="60"/>
+    <w:lsdException w:name="Light List Accent 5" w:uiPriority="61"/>
+    <w:lsdException w:name="Light Grid Accent 5" w:uiPriority="62"/>
+    <w:lsdException w:name="Medium Shading 1 Accent 5" w:uiPriority="63"/>
+    <w:lsdException w:name="Medium Shading 2 Accent 5" w:uiPriority="64"/>
+    <w:lsdException w:name="Medium List 1 Accent 5" w:uiPriority="65"/>
+    <w:lsdException w:name="Medium List 2 Accent 5" w:uiPriority="66"/>
+    <w:lsdException w:name="Medium Grid 1 Accent 5" w:uiPriority="67"/>
+    <w:lsdException w:name="Medium Grid 2 Accent 5" w:uiPriority="68"/>
+    <w:lsdException w:name="Medium Grid 3 Accent 5" w:uiPriority="69"/>
+    <w:lsdException w:name="Dark List Accent 5" w:uiPriority="70"/>
+    <w:lsdException w:name="Colorful Shading Accent 5" w:uiPriority="71"/>
+    <w:lsdException w:name="Colorful List Accent 5" w:uiPriority="72"/>
+    <w:lsdException w:name="Colorful Grid Accent 5" w:uiPriority="73"/>
+    <w:lsdException w:name="Light Shading Accent 6" w:uiPriority="60"/>
+    <w:lsdException w:name="Light List Accent 6" w:uiPriority="61"/>
+    <w:lsdException w:name="Light Grid Accent 6" w:uiPriority="62"/>
+    <w:lsdException w:name="Medium Shading 1 Accent 6" w:uiPriority="63"/>
+    <w:lsdException w:name="Medium Shading 2 Accent 6" w:uiPriority="64"/>
+    <w:lsdException w:name="Medium List 1 Accent 6" w:uiPriority="65"/>
+    <w:lsdException w:name="Medium List 2 Accent 6" w:uiPriority="66"/>
+    <w:lsdException w:name="Medium Grid 1 Accent 6" w:uiPriority="67"/>
+    <w:lsdException w:name="Medium Grid 2 Accent 6" w:uiPriority="68"/>
+    <w:lsdException w:name="Medium Grid 3 Accent 6" w:uiPriority="69"/>
+    <w:lsdException w:name="Dark List Accent 6" w:uiPriority="70"/>
+    <w:lsdException w:name="Colorful Shading Accent 6" w:uiPriority="71"/>
+    <w:lsdException w:name="Colorful List Accent 6" w:uiPriority="72"/>
+    <w:lsdException w:name="Colorful Grid Accent 6" w:uiPriority="73"/>
+    <w:lsdException w:name="Subtle Emphasis" w:uiPriority="19" w:qFormat="1"/>
+    <w:lsdException w:name="Intense Emphasis" w:uiPriority="21" w:qFormat="1"/>
+    <w:lsdException w:name="Subtle Reference" w:uiPriority="31" w:qFormat="1"/>
+    <w:lsdException w:name="Intense Reference" w:uiPriority="32" w:qFormat="1"/>
+    <w:lsdException w:name="Book Title" w:uiPriority="33" w:qFormat="1"/>
+    <w:lsdException w:name="Bibliography" w:semiHidden="1" w:uiPriority="37" w:unhideWhenUsed="1"/>
+    <w:lsdException w:name="TOC Heading" w:semiHidden="1" w:uiPriority="39" w:unhideWhenUsed="1" w:qFormat="1"/>
+    <w:lsdException w:name="Plain Table 1" w:uiPriority="41"/>
+    <w:lsdException w:name="Plain Table 2" w:uiPriority="42"/>
+    <w:lsdException w:name="Plain Table 3" w:uiPriority="43"/>
+    <w:lsdException w:name="Plain Table 4" w:uiPriority="44"/>
+    <w:lsdException w:name="Plain Table 5" w:uiPriority="45"/>
+    <w:lsdException w:name="Grid Table Light" w:uiPriority="40"/>
+    <w:lsdException w:name="Grid Table 1 Light" w:uiPriority="46"/>
+    <w:lsdException w:name="Grid Table 2" w:uiPriority="47"/>
+    <w:lsdException w:name="Grid Table 3" w:uiPriority="48"/>
+    <w:lsdException w:name="Grid Table 4" w:uiPriority="49"/>
+    <w:lsdException w:name="Grid Table 5 Dark" w:uiPriority="50"/>
+    <w:lsdException w:name="Grid Table 6 Colorful" w:uiPriority="51"/>
+    <w:lsdException w:name="Grid Table 7 Colorful" w:uiPriority="52"/>
+    <w:lsdException w:name="Grid Table 1 Light Accent 1" w:uiPriority="46"/>
+    <w:lsdException w:name="Grid Table 2 Accent 1" w:uiPriority="47"/>
+    <w:lsdException w:name="Grid Table 3 Accent 1" w:uiPriority="48"/>
+    <w:lsdException w:name="Grid Table 4 Accent 1" w:uiPriority="49"/>
+    <w:lsdException w:name="Grid Table 5 Dark Accent 1" w:uiPriority="50"/>
+    <w:lsdException w:name="Grid Table 6 Colorful Accent 1" w:uiPriority="51"/>
+    <w:lsdException w:name="Grid Table 7 Colorful Accent 1" w:uiPriority="52"/>
+    <w:lsdException w:name="Grid Table 1 Light Accent 2" w:uiPriority="46"/>
+    <w:lsdException w:name="Grid Table 2 Accent 2" w:uiPriority="47"/>
+    <w:lsdException w:name="Grid Table 3 Accent 2" w:uiPriority="48"/>
+    <w:lsdException w:name="Grid Table 4 Accent 2" w:uiPriority="49"/>
+    <w:lsdException w:name="Grid Table 5 Dark Accent 2" w:uiPriority="50"/>
+    <w:lsdException w:name="Grid Table 6 Colorful Accent 2" w:uiPriority="51"/>
+    <w:lsdException w:name="Grid Table 7 Colorful Accent 2" w:uiPriority="52"/>
+    <w:lsdException w:name="Grid Table 1 Light Accent 3" w:uiPriority="46"/>
+    <w:lsdException w:name="Grid Table 2 Accent 3" w:uiPriority="47"/>
+    <w:lsdException w:name="Grid Table 3 Accent 3" w:uiPriority="48"/>
+    <w:lsdException w:name="Grid Table 4 Accent 3" w:uiPriority="49"/>
+    <w:lsdException w:name="Grid Table 5 Dark Accent 3" w:uiPriority="50"/>
+    <w:lsdException w:name="Grid Table 6 Colorful Accent 3" w:uiPriority="51"/>
+    <w:lsdException w:name="Grid Table 7 Colorful Accent 3" w:uiPriority="52"/>
+    <w:lsdException w:name="Grid Table 1 Light Accent 4" w:uiPriority="46"/>
+    <w:lsdException w:name="Grid Table 2 Accent 4" w:uiPriority="47"/>
+    <w:lsdException w:name="Grid Table 3 Accent 4" w:uiPriority="48"/>
+    <w:lsdException w:name="Grid Table 4 Accent 4" w:uiPriority="49"/>
+    <w:lsdException w:name="Grid Table 5 Dark Accent 4" w:uiPriority="50"/>
+    <w:lsdException w:name="Grid Table 6 Colorful Accent 4" w:uiPriority="51"/>
+    <w:lsdException w:name="Grid Table 7 Colorful Accent 4" w:uiPriority="52"/>
+    <w:lsdException w:name="Grid Table 1 Light Accent 5" w:uiPriority="46"/>
+    <w:lsdException w:name="Grid Table 2 Accent 5" w:uiPriority="47"/>
+    <w:lsdException w:name="Grid Table 3 Accent 5" w:uiPriority="48"/>
+    <w:lsdException w:name="Grid Table 4 Accent 5" w:uiPriority="49"/>
+    <w:lsdException w:name="Grid Table 5 Dark Accent 5" w:uiPriority="50"/>
+    <w:lsdException w:name="Grid Table 6 Colorful Accent 5" w:uiPriority="51"/>
+    <w:lsdException w:name="Grid Table 7 Colorful Accent 5" w:uiPriority="52"/>
+    <w:lsdException w:name="Grid Table 1 Light Accent 6" w:uiPriority="46"/>
+    <w:lsdException w:name="Grid Table 2 Accent 6" w:uiPriority="47"/>
+    <w:lsdException w:name="Grid Table 3 Accent 6" w:uiPriority="48"/>
+    <w:lsdException w:name="Grid Table 4 Accent 6" w:uiPriority="49"/>
+    <w:lsdException w:name="Grid Table 5 Dark Accent 6" w:uiPriority="50"/>
+    <w:lsdException w:name="Grid Table 6 Colorful Accent 6" w:uiPriority="51"/>
+    <w:lsdException w:name="Grid Table 7 Colorful Accent 6" w:uiPriority="52"/>
+    <w:lsdException w:name="List Table 1 Light" w:uiPriority="46"/>
+    <w:lsdException w:name="List Table 2" w:uiPriority="47"/>
+    <w:lsdException w:name="List Table 3" w:uiPriority="48"/>
+    <w:lsdException w:name="List Table 4" w:uiPriority="49"/>
+    <w:lsdException w:name="List Table 5 Dark" w:uiPriority="50"/>
+    <w:lsdException w:name="List Table 6 Colorful" w:uiPriority="51"/>
+    <w:lsdException w:name="List Table 7 Colorful" w:uiPriority="52"/>
+    <w:lsdException w:name="List Table 1 Light Accent 1" w:uiPriority="46"/>
+    <w:lsdException w:name="List Table 2 Accent 1" w:uiPriority="47"/>
+    <w:lsdException w:name="List Table 3 Accent 1" w:uiPriority="48"/>
+    <w:lsdException w:name="List Table 4 Accent 1" w:uiPriority="49"/>
+    <w:lsdException w:name="List Table 5 Dark Accent 1" w:uiPriority="50"/>
+    <w:lsdException w:name="List Table 6 Colorful Accent 1" w:uiPriority="51"/>
+    <w:lsdException w:name="List Table 7 Colorful Accent 1" w:uiPriority="52"/>
+    <w:lsdException w:name="List Table 1 Light Accent 2" w:uiPriority="46"/>
+    <w:lsdException w:name="List Table 2 Accent 2" w:uiPriority="47"/>
+    <w:lsdException w:name="List Table 3 Accent 2" w:uiPriority="48"/>
+    <w:lsdException w:name="List Table 4 Accent 2" w:uiPriority="49"/>
+    <w:lsdException w:name="List Table 5 Dark Accent 2" w:uiPriority="50"/>
+    <w:lsdException w:name="List Table 6 Colorful Accent 2" w:uiPriority="51"/>
+    <w:lsdException w:name="List Table 7 Colorful Accent 2" w:uiPriority="52"/>
+    <w:lsdException w:name="List Table 1 Light Accent 3" w:uiPriority="46"/>
+    <w:lsdException w:name="List Table 2 Accent 3" w:uiPriority="47"/>
+    <w:lsdException w:name="List Table 3 Accent 3" w:uiPriority="48"/>
+    <w:lsdException w:name="List Table 4 Accent 3" w:uiPriority="49"/>
+    <w:lsdException w:name="List Table 5 Dark Accent 3" w:uiPriority="50"/>
+    <w:lsdException w:name="List Table 6 Colorful Accent 3" w:uiPriority="51"/>
+    <w:lsdException w:name="List Table 7 Colorful Accent 3" w:uiPriority="52"/>
+    <w:lsdException w:name="List Table 1 Light Accent 4" w:uiPriority="46"/>
+    <w:lsdException w:name="List Table 2 Accent 4" w:uiPriority="47"/>
+    <w:lsdException w:name="List Table 3 Accent 4" w:uiPriority="48"/>
+    <w:lsdException w:name="List Table 4 Accent 4" w:uiPriority="49"/>
+    <w:lsdException w:name="List Table 5 Dark Accent 4" w:uiPriority="50"/>
+    <w:lsdException w:name="List Table 6 Colorful Accent 4" w:uiPriority="51"/>
+    <w:lsdException w:name="List Table 7 Colorful Accent 4" w:uiPriority="52"/>
+    <w:lsdException w:name="List Table 1 Light Accent 5" w:uiPriority="46"/>
+    <w:lsdException w:name="List Table 2 Accent 5" w:uiPriority="47"/>
+    <w:lsdException w:name="List Table 3 Accent 5" w:uiPriority="48"/>
+    <w:lsdException w:name="List Table 4 Accent 5" w:uiPriority="49"/>
+    <w:lsdException w:name="List Table 5 Dark Accent 5" w:uiPriority="50"/>
+    <w:lsdException w:name="List Table 6 Colorful Accent 5" w:uiPriority="51"/>
+    <w:lsdException w:name="List Table 7 Colorful Accent 5" w:uiPriority="52"/>
+    <w:lsdException w:name="List Table 1 Light Accent 6" w:uiPriority="46"/>
+    <w:lsdException w:name="List Table 2 Accent 6" w:uiPriority="47"/>
+    <w:lsdException w:name="List Table 3 Accent 6" w:uiPriority="48"/>
+    <w:lsdException w:name="List Table 4 Accent 6" w:uiPriority="49"/>
+    <w:lsdException w:name="List Table 5 Dark Accent 6" w:uiPriority="50"/>
+    <w:lsdException w:name="List Table 6 Colorful Accent 6" w:uiPriority="51"/>
+    <w:lsdException w:name="List Table 7 Colorful Accent 6" w:uiPriority="52"/>
+    <w:lsdException w:name="Mention" w:semiHidden="1" w:unhideWhenUsed="1"/>
+    <w:lsdException w:name="Smart Hyperlink" w:semiHidden="1" w:unhideWhenUsed="1"/>
+    <w:lsdException w:name="Hashtag" w:semiHidden="1" w:unhideWhenUsed="1"/>
+    <w:lsdException w:name="Unresolved Mention" w:semiHidden="1" w:unhideWhenUsed="1"/>
+    <w:lsdException w:name="Smart Link" w:semiHidden="1" w:unhideWhenUsed="1"/>
+  </w:latentStyles>
+  <w:style w:type="paragraph" w:default="1" w:styleId="Normal">
+    <w:name w:val="Normal"/>
+    <w:qFormat/>
   </w:style>
   <w:style w:type="paragraph" w:styleId="Heading1">
     <w:name w:val="heading 1"/>
     <w:basedOn w:val="Normal"/>
     <w:next w:val="Normal"/>
+    <w:uiPriority w:val="9"/>
+    <w:qFormat/>
     <w:pPr>
-      <w:keepNext w:val="1"/>
-      <w:keepLines w:val="1"/>
-      <w:spacing w:after="120" w:before="400" w:lineRule="auto"/>
+      <w:keepNext/>
+      <w:keepLines/>
+      <w:spacing w:before="400" w:after="120"/>
+      <w:outlineLvl w:val="0"/>
     </w:pPr>
     <w:rPr>
       <w:sz w:val="40"/>
@@ -601,13 +1034,17 @@
     <w:name w:val="heading 2"/>
     <w:basedOn w:val="Normal"/>
     <w:next w:val="Normal"/>
+    <w:uiPriority w:val="9"/>
+    <w:semiHidden/>
+    <w:unhideWhenUsed/>
+    <w:qFormat/>
     <w:pPr>
-      <w:keepNext w:val="1"/>
-      <w:keepLines w:val="1"/>
-      <w:spacing w:after="120" w:before="360" w:lineRule="auto"/>
+      <w:keepNext/>
+      <w:keepLines/>
+      <w:spacing w:before="360" w:after="120"/>
+      <w:outlineLvl w:val="1"/>
     </w:pPr>
     <w:rPr>
-      <w:b w:val="0"/>
       <w:sz w:val="32"/>
       <w:szCs w:val="32"/>
     </w:rPr>
@@ -616,13 +1053,17 @@
     <w:name w:val="heading 3"/>
     <w:basedOn w:val="Normal"/>
     <w:next w:val="Normal"/>
+    <w:uiPriority w:val="9"/>
+    <w:semiHidden/>
+    <w:unhideWhenUsed/>
+    <w:qFormat/>
     <w:pPr>
-      <w:keepNext w:val="1"/>
-      <w:keepLines w:val="1"/>
-      <w:spacing w:after="80" w:before="320" w:lineRule="auto"/>
+      <w:keepNext/>
+      <w:keepLines/>
+      <w:spacing w:before="320" w:after="80"/>
+      <w:outlineLvl w:val="2"/>
     </w:pPr>
     <w:rPr>
-      <w:b w:val="0"/>
       <w:color w:val="434343"/>
       <w:sz w:val="28"/>
       <w:szCs w:val="28"/>
@@ -632,10 +1073,15 @@
     <w:name w:val="heading 4"/>
     <w:basedOn w:val="Normal"/>
     <w:next w:val="Normal"/>
+    <w:uiPriority w:val="9"/>
+    <w:semiHidden/>
+    <w:unhideWhenUsed/>
+    <w:qFormat/>
     <w:pPr>
-      <w:keepNext w:val="1"/>
-      <w:keepLines w:val="1"/>
-      <w:spacing w:after="80" w:before="280" w:lineRule="auto"/>
+      <w:keepNext/>
+      <w:keepLines/>
+      <w:spacing w:before="280" w:after="80"/>
+      <w:outlineLvl w:val="3"/>
     </w:pPr>
     <w:rPr>
       <w:color w:val="666666"/>
@@ -647,41 +1093,76 @@
     <w:name w:val="heading 5"/>
     <w:basedOn w:val="Normal"/>
     <w:next w:val="Normal"/>
+    <w:uiPriority w:val="9"/>
+    <w:semiHidden/>
+    <w:unhideWhenUsed/>
+    <w:qFormat/>
     <w:pPr>
-      <w:keepNext w:val="1"/>
-      <w:keepLines w:val="1"/>
-      <w:spacing w:after="80" w:before="240" w:lineRule="auto"/>
+      <w:keepNext/>
+      <w:keepLines/>
+      <w:spacing w:before="240" w:after="80"/>
+      <w:outlineLvl w:val="4"/>
     </w:pPr>
     <w:rPr>
       <w:color w:val="666666"/>
-      <w:sz w:val="22"/>
-      <w:szCs w:val="22"/>
     </w:rPr>
   </w:style>
   <w:style w:type="paragraph" w:styleId="Heading6">
     <w:name w:val="heading 6"/>
     <w:basedOn w:val="Normal"/>
     <w:next w:val="Normal"/>
+    <w:uiPriority w:val="9"/>
+    <w:semiHidden/>
+    <w:unhideWhenUsed/>
+    <w:qFormat/>
     <w:pPr>
-      <w:keepNext w:val="1"/>
-      <w:keepLines w:val="1"/>
-      <w:spacing w:after="80" w:before="240" w:lineRule="auto"/>
+      <w:keepNext/>
+      <w:keepLines/>
+      <w:spacing w:before="240" w:after="80"/>
+      <w:outlineLvl w:val="5"/>
     </w:pPr>
     <w:rPr>
-      <w:i w:val="1"/>
+      <w:i/>
       <w:color w:val="666666"/>
-      <w:sz w:val="22"/>
-      <w:szCs w:val="22"/>
     </w:rPr>
+  </w:style>
+  <w:style w:type="character" w:default="1" w:styleId="DefaultParagraphFont">
+    <w:name w:val="Default Paragraph Font"/>
+    <w:uiPriority w:val="1"/>
+    <w:semiHidden/>
+    <w:unhideWhenUsed/>
+  </w:style>
+  <w:style w:type="table" w:default="1" w:styleId="TableNormal">
+    <w:name w:val="Normal Table"/>
+    <w:uiPriority w:val="99"/>
+    <w:semiHidden/>
+    <w:unhideWhenUsed/>
+    <w:tblPr>
+      <w:tblInd w:w="0" w:type="dxa"/>
+      <w:tblCellMar>
+        <w:top w:w="0" w:type="dxa"/>
+        <w:left w:w="108" w:type="dxa"/>
+        <w:bottom w:w="0" w:type="dxa"/>
+        <w:right w:w="108" w:type="dxa"/>
+      </w:tblCellMar>
+    </w:tblPr>
+  </w:style>
+  <w:style w:type="numbering" w:default="1" w:styleId="NoList">
+    <w:name w:val="No List"/>
+    <w:uiPriority w:val="99"/>
+    <w:semiHidden/>
+    <w:unhideWhenUsed/>
   </w:style>
   <w:style w:type="paragraph" w:styleId="Title">
     <w:name w:val="Title"/>
     <w:basedOn w:val="Normal"/>
     <w:next w:val="Normal"/>
+    <w:uiPriority w:val="10"/>
+    <w:qFormat/>
     <w:pPr>
-      <w:keepNext w:val="1"/>
-      <w:keepLines w:val="1"/>
-      <w:spacing w:after="60" w:before="0" w:lineRule="auto"/>
+      <w:keepNext/>
+      <w:keepLines/>
+      <w:spacing w:after="60"/>
     </w:pPr>
     <w:rPr>
       <w:sz w:val="52"/>
@@ -692,14 +1173,14 @@
     <w:name w:val="Subtitle"/>
     <w:basedOn w:val="Normal"/>
     <w:next w:val="Normal"/>
+    <w:uiPriority w:val="11"/>
+    <w:qFormat/>
     <w:pPr>
-      <w:keepNext w:val="1"/>
-      <w:keepLines w:val="1"/>
-      <w:spacing w:after="320" w:before="0" w:lineRule="auto"/>
+      <w:keepNext/>
+      <w:keepLines/>
+      <w:spacing w:after="320"/>
     </w:pPr>
     <w:rPr>
-      <w:rFonts w:ascii="Arial" w:cs="Arial" w:eastAsia="Arial" w:hAnsi="Arial"/>
-      <w:i w:val="0"/>
       <w:color w:val="666666"/>
       <w:sz w:val="30"/>
       <w:szCs w:val="30"/>

</xml_diff>